<commit_message>
[Add] Adds reviewed documents for proposal defence
</commit_message>
<xml_diff>
--- a/2. Literature Review/[ Final Draft ] Literature_Review.docx
+++ b/2. Literature Review/[ Final Draft ] Literature_Review.docx
@@ -274,19 +274,7 @@
           <w:highlight w:val="white"/>
           <w:rtl w:val="0"/>
         </w:rPr>
-        <w:t>’ and ‘.’), wh</w:t>
-      </w:r>
-      <w:bookmarkStart w:id="3" w:name="_GoBack"/>
-      <w:bookmarkEnd w:id="3"/>
-      <w:r>
-        <w:rPr>
-          <w:rFonts w:ascii="Times New Roman" w:hAnsi="Times New Roman" w:eastAsia="Times New Roman" w:cs="Times New Roman"/>
-          <w:sz w:val="24"/>
-          <w:szCs w:val="24"/>
-          <w:highlight w:val="white"/>
-          <w:rtl w:val="0"/>
-        </w:rPr>
-        <w:t>ich resulted in a high rate of error for that character, especially since 70% of their dataset was generated artificially. This study uses Tesseract and ANN with some modifications, wherever necessary, for Nepali script.</w:t>
+        <w:t>’ and ‘.’), which resulted in a high rate of error for that character, especially since 70% of their dataset was generated artificially. This study uses Tesseract and ANN with some modifications, wherever necessary, for Nepali script.</w:t>
       </w:r>
     </w:p>
     <w:p>
@@ -498,6 +486,8 @@
         </w:rPr>
         <w:t>, New York, NY: Springer New York, 2016.</w:t>
       </w:r>
+      <w:bookmarkStart w:id="3" w:name="_GoBack"/>
+      <w:bookmarkEnd w:id="3"/>
     </w:p>
     <w:p>
       <w:pPr>

</xml_diff>